<commit_message>
add some class name
</commit_message>
<xml_diff>
--- a/文档/移动销售应用概要设计HLD.docx
+++ b/文档/移动销售应用概要设计HLD.docx
@@ -1073,7 +1073,6 @@
             <w:pPr>
               <w:jc w:val="center"/>
               <w:rPr>
-                <w:rFonts w:hint="eastAsia"/>
                 <w:b/>
               </w:rPr>
             </w:pPr>
@@ -1095,7 +1094,6 @@
             <w:pPr>
               <w:jc w:val="center"/>
               <w:rPr>
-                <w:rFonts w:hint="eastAsia"/>
                 <w:b/>
               </w:rPr>
             </w:pPr>
@@ -1117,7 +1115,6 @@
             <w:pPr>
               <w:jc w:val="center"/>
               <w:rPr>
-                <w:rFonts w:hint="eastAsia"/>
                 <w:b/>
                 <w:sz w:val="24"/>
               </w:rPr>
@@ -1143,7 +1140,6 @@
             <w:pPr>
               <w:jc w:val="center"/>
               <w:rPr>
-                <w:rFonts w:hint="eastAsia"/>
                 <w:b/>
                 <w:sz w:val="24"/>
               </w:rPr>
@@ -1174,7 +1170,6 @@
             <w:pPr>
               <w:jc w:val="center"/>
               <w:rPr>
-                <w:rFonts w:hint="eastAsia"/>
                 <w:b/>
                 <w:sz w:val="24"/>
               </w:rPr>
@@ -1231,7 +1226,6 @@
             <w:pPr>
               <w:jc w:val="center"/>
               <w:rPr>
-                <w:rFonts w:hint="eastAsia"/>
                 <w:b/>
                 <w:sz w:val="24"/>
               </w:rPr>
@@ -1281,7 +1275,6 @@
             <w:pPr>
               <w:jc w:val="center"/>
               <w:rPr>
-                <w:rFonts w:hint="eastAsia"/>
                 <w:b/>
                 <w:sz w:val="24"/>
               </w:rPr>
@@ -1351,7 +1344,6 @@
             <w:pPr>
               <w:jc w:val="center"/>
               <w:rPr>
-                <w:rFonts w:hint="eastAsia"/>
                 <w:b/>
                 <w:sz w:val="24"/>
               </w:rPr>
@@ -1377,7 +1369,6 @@
             <w:pPr>
               <w:jc w:val="center"/>
               <w:rPr>
-                <w:rFonts w:hint="eastAsia"/>
                 <w:b/>
                 <w:sz w:val="24"/>
               </w:rPr>
@@ -1401,7 +1392,6 @@
             <w:pPr>
               <w:jc w:val="center"/>
               <w:rPr>
-                <w:rFonts w:hint="eastAsia"/>
                 <w:b/>
                 <w:sz w:val="24"/>
               </w:rPr>
@@ -1464,7 +1454,6 @@
             <w:pPr>
               <w:jc w:val="center"/>
               <w:rPr>
-                <w:rFonts w:hint="eastAsia"/>
                 <w:b/>
                 <w:sz w:val="24"/>
               </w:rPr>
@@ -1490,7 +1479,6 @@
             <w:pPr>
               <w:jc w:val="center"/>
               <w:rPr>
-                <w:rFonts w:hint="eastAsia"/>
                 <w:b/>
                 <w:sz w:val="24"/>
               </w:rPr>
@@ -1521,7 +1509,6 @@
             <w:pPr>
               <w:jc w:val="center"/>
               <w:rPr>
-                <w:rFonts w:hint="eastAsia"/>
                 <w:b/>
                 <w:sz w:val="24"/>
               </w:rPr>
@@ -1568,7 +1555,6 @@
             <w:pPr>
               <w:jc w:val="center"/>
               <w:rPr>
-                <w:rFonts w:hint="eastAsia"/>
                 <w:b/>
                 <w:sz w:val="24"/>
               </w:rPr>
@@ -1610,7 +1596,6 @@
             <w:pPr>
               <w:jc w:val="center"/>
               <w:rPr>
-                <w:rFonts w:hint="eastAsia"/>
                 <w:b/>
                 <w:sz w:val="24"/>
               </w:rPr>
@@ -1634,7 +1619,6 @@
             <w:pPr>
               <w:jc w:val="center"/>
               <w:rPr>
-                <w:rFonts w:hint="eastAsia"/>
                 <w:b/>
                 <w:sz w:val="24"/>
               </w:rPr>
@@ -1674,7 +1658,6 @@
             <w:pPr>
               <w:jc w:val="center"/>
               <w:rPr>
-                <w:rFonts w:hint="eastAsia"/>
                 <w:b/>
                 <w:sz w:val="24"/>
               </w:rPr>
@@ -1700,7 +1683,6 @@
             <w:pPr>
               <w:jc w:val="center"/>
               <w:rPr>
-                <w:rFonts w:hint="eastAsia"/>
                 <w:b/>
                 <w:sz w:val="24"/>
               </w:rPr>
@@ -1724,7 +1706,6 @@
             <w:pPr>
               <w:jc w:val="center"/>
               <w:rPr>
-                <w:rFonts w:hint="eastAsia"/>
                 <w:b/>
                 <w:sz w:val="24"/>
               </w:rPr>
@@ -1763,7 +1744,6 @@
             <w:pPr>
               <w:jc w:val="center"/>
               <w:rPr>
-                <w:rFonts w:hint="eastAsia"/>
                 <w:b/>
                 <w:sz w:val="24"/>
               </w:rPr>
@@ -1809,25 +1789,114 @@
     </w:p>
     <w:p>
       <w:pPr>
+        <w:ind w:firstLineChars="193" w:firstLine="425"/>
+      </w:pPr>
+      <w:r>
+        <w:rPr>
+          <w:rFonts w:hint="eastAsia"/>
+        </w:rPr>
+        <w:t>后台逻辑中，主要使用</w:t>
+      </w:r>
+      <w:proofErr w:type="spellStart"/>
+      <w:r>
+        <w:rPr>
+          <w:rFonts w:hint="eastAsia"/>
+        </w:rPr>
+        <w:t>SpringBoot</w:t>
+      </w:r>
+      <w:proofErr w:type="spellEnd"/>
+      <w:r>
+        <w:rPr>
+          <w:rFonts w:hint="eastAsia"/>
+        </w:rPr>
+        <w:t>框架，数据库操作使用</w:t>
+      </w:r>
+      <w:proofErr w:type="spellStart"/>
+      <w:r>
+        <w:rPr>
+          <w:rFonts w:hint="eastAsia"/>
+        </w:rPr>
+        <w:t>MyBatis</w:t>
+      </w:r>
+      <w:proofErr w:type="spellEnd"/>
+      <w:r>
+        <w:rPr>
+          <w:rFonts w:hint="eastAsia"/>
+        </w:rPr>
+        <w:t>框架。数据库连接</w:t>
+      </w:r>
+      <w:proofErr w:type="gramStart"/>
+      <w:r>
+        <w:rPr>
+          <w:rFonts w:hint="eastAsia"/>
+        </w:rPr>
+        <w:t>池使用</w:t>
+      </w:r>
+      <w:proofErr w:type="gramEnd"/>
+      <w:r>
+        <w:t>c3p0</w:t>
+      </w:r>
+      <w:r>
+        <w:rPr>
+          <w:rFonts w:hint="eastAsia"/>
+        </w:rPr>
+        <w:t>。</w:t>
+      </w:r>
+      <w:r>
+        <w:rPr>
+          <w:rFonts w:hint="eastAsia"/>
+        </w:rPr>
+        <w:t>前后端数据传输</w:t>
+      </w:r>
+      <w:r>
+        <w:rPr>
+          <w:rFonts w:hint="eastAsia"/>
+        </w:rPr>
+        <w:t>格式为</w:t>
+      </w:r>
+      <w:r>
+        <w:rPr>
+          <w:rFonts w:hint="eastAsia"/>
+        </w:rPr>
+        <w:t>JSON</w:t>
+      </w:r>
+      <w:r>
+        <w:rPr>
+          <w:rFonts w:hint="eastAsia"/>
+        </w:rPr>
+        <w:t>，后台逻辑处理以及数据库操作安装以下流程进行：</w:t>
+      </w:r>
+    </w:p>
+    <w:p>
+      <w:pPr>
         <w:ind w:left="360"/>
       </w:pPr>
       <w:r>
-        <w:rPr>
-          <w:rFonts w:hint="eastAsia"/>
-        </w:rPr>
-        <w:t>后台逻辑中，主要使用以下</w:t>
-      </w:r>
-      <w:r>
-        <w:rPr>
-          <w:rFonts w:hint="eastAsia"/>
-        </w:rPr>
-        <w:t>结构来实现逻辑处理以及</w:t>
-      </w:r>
-      <w:r>
-        <w:rPr>
-          <w:rFonts w:hint="eastAsia"/>
-        </w:rPr>
-        <w:t>前后端数据传输</w:t>
+        <w:object w:dxaOrig="11446" w:dyaOrig="6211" w14:anchorId="69535D41">
+          <v:shapetype id="_x0000_t75" coordsize="21600,21600" o:spt="75" o:preferrelative="t" path="m@4@5l@4@11@9@11@9@5xe" filled="f" stroked="f">
+            <v:stroke joinstyle="miter"/>
+            <v:formulas>
+              <v:f eqn="if lineDrawn pixelLineWidth 0"/>
+              <v:f eqn="sum @0 1 0"/>
+              <v:f eqn="sum 0 0 @1"/>
+              <v:f eqn="prod @2 1 2"/>
+              <v:f eqn="prod @3 21600 pixelWidth"/>
+              <v:f eqn="prod @3 21600 pixelHeight"/>
+              <v:f eqn="sum @0 0 1"/>
+              <v:f eqn="prod @6 1 2"/>
+              <v:f eqn="prod @7 21600 pixelWidth"/>
+              <v:f eqn="sum @8 21600 0"/>
+              <v:f eqn="prod @7 21600 pixelHeight"/>
+              <v:f eqn="sum @10 21600 0"/>
+            </v:formulas>
+            <v:path o:extrusionok="f" gradientshapeok="t" o:connecttype="rect"/>
+            <o:lock v:ext="edit" aspectratio="t"/>
+          </v:shapetype>
+          <v:shape id="_x0000_i1028" type="#_x0000_t75" style="width:415.1pt;height:225.4pt" o:ole="">
+            <v:imagedata r:id="rId7" o:title=""/>
+          </v:shape>
+          <o:OLEObject Type="Embed" ProgID="Visio.Drawing.15" ShapeID="_x0000_i1028" DrawAspect="Content" ObjectID="_1583756315" r:id="rId8"/>
+        </w:object>
       </w:r>
     </w:p>
     <w:p>
@@ -1837,8 +1906,72 @@
           <w:rFonts w:hint="eastAsia"/>
         </w:rPr>
       </w:pPr>
+      <w:r>
+        <w:tab/>
+      </w:r>
+      <w:r>
+        <w:rPr>
+          <w:rFonts w:hint="eastAsia"/>
+        </w:rPr>
+        <w:t>根据</w:t>
+      </w:r>
+      <w:r>
+        <w:rPr>
+          <w:rFonts w:hint="eastAsia"/>
+        </w:rPr>
+        <w:t>上面的执行流程，将后台逻辑部分划分成以下几个</w:t>
+      </w:r>
+      <w:r>
+        <w:rPr>
+          <w:rFonts w:hint="eastAsia"/>
+        </w:rPr>
+        <w:t>类，目录结构如下图所示：</w:t>
+      </w:r>
       <w:bookmarkStart w:id="0" w:name="_GoBack"/>
       <w:bookmarkEnd w:id="0"/>
+    </w:p>
+    <w:p>
+      <w:pPr>
+        <w:ind w:left="360"/>
+      </w:pPr>
+      <w:r>
+        <w:lastRenderedPageBreak/>
+        <w:drawing>
+          <wp:inline distT="0" distB="0" distL="0" distR="0" wp14:anchorId="5219476E" wp14:editId="7A02CBB1">
+            <wp:extent cx="5274310" cy="5357495"/>
+            <wp:effectExtent l="0" t="0" r="2540" b="0"/>
+            <wp:docPr id="3" name="图片 3"/>
+            <wp:cNvGraphicFramePr>
+              <a:graphicFrameLocks xmlns:a="http://schemas.openxmlformats.org/drawingml/2006/main" noChangeAspect="1"/>
+            </wp:cNvGraphicFramePr>
+            <a:graphic xmlns:a="http://schemas.openxmlformats.org/drawingml/2006/main">
+              <a:graphicData uri="http://schemas.openxmlformats.org/drawingml/2006/picture">
+                <pic:pic xmlns:pic="http://schemas.openxmlformats.org/drawingml/2006/picture">
+                  <pic:nvPicPr>
+                    <pic:cNvPr id="1" name=""/>
+                    <pic:cNvPicPr/>
+                  </pic:nvPicPr>
+                  <pic:blipFill>
+                    <a:blip r:embed="rId9"/>
+                    <a:stretch>
+                      <a:fillRect/>
+                    </a:stretch>
+                  </pic:blipFill>
+                  <pic:spPr>
+                    <a:xfrm>
+                      <a:off x="0" y="0"/>
+                      <a:ext cx="5274310" cy="5357495"/>
+                    </a:xfrm>
+                    <a:prstGeom prst="rect">
+                      <a:avLst/>
+                    </a:prstGeom>
+                  </pic:spPr>
+                </pic:pic>
+              </a:graphicData>
+            </a:graphic>
+          </wp:inline>
+        </w:drawing>
+      </w:r>
     </w:p>
     <w:sectPr>
       <w:pgSz w:w="11906" w:h="16838"/>
@@ -3502,6 +3635,22 @@
       </w:tblBorders>
     </w:tblPr>
   </w:style>
+  <w:style w:type="paragraph" w:styleId="af6">
+    <w:name w:val="Normal (Web)"/>
+    <w:basedOn w:val="a"/>
+    <w:uiPriority w:val="99"/>
+    <w:semiHidden/>
+    <w:unhideWhenUsed/>
+    <w:rsid w:val="00543828"/>
+    <w:pPr>
+      <w:spacing w:before="100" w:beforeAutospacing="1" w:after="100" w:afterAutospacing="1"/>
+    </w:pPr>
+    <w:rPr>
+      <w:rFonts w:ascii="宋体" w:eastAsia="宋体" w:hAnsi="宋体" w:cs="宋体"/>
+      <w:sz w:val="24"/>
+      <w:szCs w:val="24"/>
+    </w:rPr>
+  </w:style>
 </w:styles>
 </file>
 

</xml_diff>